<commit_message>
wrote 1Tim 6.3-21 sheet
</commit_message>
<xml_diff>
--- a/Pastoral Epistles/09 1Tim 6.3-21 Worksheet.docx
+++ b/Pastoral Epistles/09 1Tim 6.3-21 Worksheet.docx
@@ -539,7 +539,23 @@
           <w:sz w:val="24"/>
           <w:szCs w:val="24"/>
         </w:rPr>
-        <w:t>commandment without spot, blameless until our Lord Jesus Christ's appearing,</w:t>
+        <w:t>commandment without spot, blameless until our Lord Jesus Christ</w:t>
+      </w:r>
+      <w:r>
+        <w:rPr>
+          <w:rFonts w:ascii="Gentium Book Basic" w:hAnsi="Gentium Book Basic"/>
+          <w:sz w:val="24"/>
+          <w:szCs w:val="24"/>
+        </w:rPr>
+        <w:t>’</w:t>
+      </w:r>
+      <w:r>
+        <w:rPr>
+          <w:rFonts w:ascii="Gentium Book Basic" w:hAnsi="Gentium Book Basic"/>
+          <w:sz w:val="24"/>
+          <w:szCs w:val="24"/>
+        </w:rPr>
+        <w:t>s appearing,</w:t>
       </w:r>
       <w:r>
         <w:rPr>
@@ -753,8 +769,6 @@
         </w:rPr>
         <w:t> </w:t>
       </w:r>
-      <w:bookmarkStart w:id="0" w:name="_GoBack"/>
-      <w:bookmarkEnd w:id="0"/>
       <w:r>
         <w:rPr>
           <w:rFonts w:ascii="Gentium Book Basic" w:hAnsi="Gentium Book Basic"/>
@@ -822,6 +836,9 @@
       <w:pPr>
         <w:pStyle w:val="Question"/>
       </w:pPr>
+      <w:r>
+        <w:t>For Paul, what is the relationship between correct doctrine and personal holiness (v. 3)?</w:t>
+      </w:r>
     </w:p>
     <w:p>
       <w:pPr>
@@ -842,6 +859,9 @@
       <w:pPr>
         <w:pStyle w:val="Question"/>
       </w:pPr>
+      <w:r>
+        <w:t>Why does Paul urge Timothy to withdraw from, rather than engage with, the opponents described in vv. 3–5?</w:t>
+      </w:r>
     </w:p>
     <w:p>
       <w:pPr>
@@ -862,6 +882,21 @@
       <w:pPr>
         <w:pStyle w:val="Question"/>
       </w:pPr>
+      <w:r>
+        <w:t>Compare v. 6 with 4:8. Why is it that godliness is of even more value than other valuable pursuits? Rather than pursuing wealth (v. 9</w:t>
+      </w:r>
+      <w:r>
+        <w:t>–10</w:t>
+      </w:r>
+      <w:r>
+        <w:t xml:space="preserve">), what should we </w:t>
+      </w:r>
+      <w:r>
+        <w:t>pursue</w:t>
+      </w:r>
+      <w:r>
+        <w:t>?</w:t>
+      </w:r>
     </w:p>
     <w:p>
       <w:pPr>
@@ -882,6 +917,12 @@
       <w:pPr>
         <w:pStyle w:val="Question"/>
       </w:pPr>
+      <w:r>
+        <w:t>Why does Paul describe the pursuit of godliness</w:t>
+      </w:r>
+      <w:r>
+        <w:t xml:space="preserve"> with such vivid, active verbs in v. 12?</w:t>
+      </w:r>
     </w:p>
     <w:p>
       <w:pPr>
@@ -902,6 +943,9 @@
       <w:pPr>
         <w:pStyle w:val="Question"/>
       </w:pPr>
+      <w:r>
+        <w:t>Why does Paul charge Timothy “before Christ Jesus who witnessed the good confession before Pontius Pilate” (v. 13)?</w:t>
+      </w:r>
     </w:p>
     <w:p>
       <w:pPr>
@@ -922,6 +966,18 @@
       <w:pPr>
         <w:pStyle w:val="Question"/>
       </w:pPr>
+      <w:r>
+        <w:t xml:space="preserve">Why does Paul focus on the Lord’s kingly authority, immortality, glory, honor and power in vv. 15–16? How does </w:t>
+      </w:r>
+      <w:r>
+        <w:rPr>
+          <w:caps/>
+        </w:rPr>
+        <w:t xml:space="preserve">this </w:t>
+      </w:r>
+      <w:r>
+        <w:t>reminder of these attributes of God contribute to Paul’s argument here?</w:t>
+      </w:r>
     </w:p>
     <w:p>
       <w:pPr>
@@ -942,26 +998,19 @@
       <w:pPr>
         <w:pStyle w:val="Question"/>
       </w:pPr>
-    </w:p>
-    <w:p>
-      <w:pPr>
-        <w:pStyle w:val="Lines"/>
-      </w:pPr>
-    </w:p>
-    <w:p>
-      <w:pPr>
-        <w:pStyle w:val="Lines"/>
-      </w:pPr>
-    </w:p>
-    <w:p>
-      <w:pPr>
-        <w:pStyle w:val="Lines"/>
-      </w:pPr>
-    </w:p>
-    <w:p>
-      <w:pPr>
-        <w:pStyle w:val="Question"/>
-      </w:pPr>
+      <w:r>
+        <w:t xml:space="preserve">How </w:t>
+      </w:r>
+      <w:proofErr w:type="gramStart"/>
+      <w:r>
+        <w:t>do</w:t>
+      </w:r>
+      <w:proofErr w:type="gramEnd"/>
+      <w:r>
+        <w:t xml:space="preserve"> vv. 17–19 provide a helpful balance to the comments about greed in vv. 9–10?</w:t>
+      </w:r>
+      <w:bookmarkStart w:id="0" w:name="_GoBack"/>
+      <w:bookmarkEnd w:id="0"/>
     </w:p>
     <w:p>
       <w:pPr>
@@ -1048,6 +1097,101 @@
       </w:pPr>
       <w:r>
         <w:t>How does this passage challenge the way you think about situations in daily life? What should you do about that?</w:t>
+      </w:r>
+    </w:p>
+    <w:p>
+      <w:pPr>
+        <w:pStyle w:val="Lines"/>
+      </w:pPr>
+    </w:p>
+    <w:p>
+      <w:pPr>
+        <w:pStyle w:val="Lines"/>
+      </w:pPr>
+    </w:p>
+    <w:p>
+      <w:pPr>
+        <w:pStyle w:val="Lines"/>
+      </w:pPr>
+    </w:p>
+    <w:p>
+      <w:pPr>
+        <w:pStyle w:val="Instructions"/>
+        <w:rPr>
+          <w:b w:val="0"/>
+          <w:bCs w:val="0"/>
+          <w:i/>
+          <w:iCs/>
+        </w:rPr>
+      </w:pPr>
+      <w:r>
+        <w:t xml:space="preserve">Review: </w:t>
+      </w:r>
+      <w:r>
+        <w:rPr>
+          <w:b w:val="0"/>
+          <w:bCs w:val="0"/>
+          <w:i/>
+          <w:iCs/>
+        </w:rPr>
+        <w:t xml:space="preserve">Take a few moments to look back through your study </w:t>
+      </w:r>
+      <w:proofErr w:type="gramStart"/>
+      <w:r>
+        <w:rPr>
+          <w:b w:val="0"/>
+          <w:bCs w:val="0"/>
+          <w:i/>
+          <w:iCs/>
+        </w:rPr>
+        <w:t xml:space="preserve">of </w:t>
+      </w:r>
+      <w:r>
+        <w:rPr>
+          <w:b w:val="0"/>
+          <w:bCs w:val="0"/>
+          <w:i/>
+          <w:iCs/>
+        </w:rPr>
+        <w:t>1 Timothy</w:t>
+      </w:r>
+      <w:proofErr w:type="gramEnd"/>
+      <w:r>
+        <w:rPr>
+          <w:b w:val="0"/>
+          <w:bCs w:val="0"/>
+          <w:i/>
+          <w:iCs/>
+        </w:rPr>
+        <w:t xml:space="preserve">.  </w:t>
+      </w:r>
+    </w:p>
+    <w:p>
+      <w:pPr>
+        <w:pStyle w:val="Question"/>
+        <w:tabs>
+          <w:tab w:val="left" w:pos="360"/>
+        </w:tabs>
+      </w:pPr>
+      <w:r>
+        <w:t xml:space="preserve">What are some passages/topics </w:t>
+      </w:r>
+      <w:proofErr w:type="gramStart"/>
+      <w:r>
+        <w:t xml:space="preserve">in </w:t>
+      </w:r>
+      <w:r>
+        <w:t>1 Timothy</w:t>
+      </w:r>
+      <w:proofErr w:type="gramEnd"/>
+      <w:r>
+        <w:t xml:space="preserve"> that you found to be particularly challenging</w:t>
+      </w:r>
+      <w:r>
+        <w:t xml:space="preserve"> or helpful</w:t>
+      </w:r>
+      <w:r>
+        <w:t>?</w:t>
       </w:r>
     </w:p>
     <w:p>
@@ -3871,6 +4015,7 @@
   <w:style w:type="character" w:default="1" w:styleId="DefaultParagraphFont">
     <w:name w:val="Default Paragraph Font"/>
     <w:uiPriority w:val="1"/>
+    <w:semiHidden/>
     <w:unhideWhenUsed/>
   </w:style>
   <w:style w:type="table" w:default="1" w:styleId="TableNormal">
@@ -4385,6 +4530,7 @@
   <w:style w:type="character" w:default="1" w:styleId="DefaultParagraphFont">
     <w:name w:val="Default Paragraph Font"/>
     <w:uiPriority w:val="1"/>
+    <w:semiHidden/>
     <w:unhideWhenUsed/>
   </w:style>
   <w:style w:type="table" w:default="1" w:styleId="TableNormal">
@@ -5029,7 +5175,7 @@
 </file>
 
 <file path=customXml/itemProps1.xml><?xml version="1.0" encoding="utf-8"?>
-<ds:datastoreItem xmlns:ds="http://schemas.openxmlformats.org/officeDocument/2006/customXml" ds:itemID="{B52DF91C-B249-4914-B394-A3AAFB879035}">
+<ds:datastoreItem xmlns:ds="http://schemas.openxmlformats.org/officeDocument/2006/customXml" ds:itemID="{744E1537-7444-48CC-8396-E9BABEFD14CC}">
   <ds:schemaRefs>
     <ds:schemaRef ds:uri="http://schemas.openxmlformats.org/officeDocument/2006/bibliography"/>
   </ds:schemaRefs>

</xml_diff>